<commit_message>
fase 3, tarea 3
</commit_message>
<xml_diff>
--- a/Fase2.docx
+++ b/Fase2.docx
@@ -49,7 +49,15 @@
         </w:numPr>
       </w:pPr>
       <w:r>
-        <w:t>Entrega de carnet y cobro de cuota mensual o diaria. </w:t>
+        <w:t xml:space="preserve">Entrega de </w:t>
+      </w:r>
+      <w:proofErr w:type="gramStart"/>
+      <w:r>
+        <w:t>carnet</w:t>
+      </w:r>
+      <w:proofErr w:type="gramEnd"/>
+      <w:r>
+        <w:t xml:space="preserve"> y cobro de cuota mensual o diaria. </w:t>
       </w:r>
     </w:p>
     <w:p>
@@ -106,11 +114,16 @@
         </w:numPr>
       </w:pPr>
       <w:r>
-        <w:t>Entregar carne</w:t>
+        <w:t xml:space="preserve">Entregar </w:t>
+      </w:r>
+      <w:proofErr w:type="gramStart"/>
+      <w:r>
+        <w:t>carne</w:t>
       </w:r>
       <w:r>
         <w:t>t</w:t>
       </w:r>
+      <w:proofErr w:type="gramEnd"/>
     </w:p>
     <w:p>
       <w:pPr>
@@ -148,8 +161,13 @@
         <w:t xml:space="preserve"> socios con cuota</w:t>
       </w:r>
       <w:r>
-        <w:t xml:space="preserve"> a vencer en el dia</w:t>
-      </w:r>
+        <w:t xml:space="preserve"> a vencer en el </w:t>
+      </w:r>
+      <w:proofErr w:type="spellStart"/>
+      <w:r>
+        <w:t>dia</w:t>
+      </w:r>
+      <w:proofErr w:type="spellEnd"/>
     </w:p>
     <w:p>
       <w:pPr>
@@ -250,28 +268,50 @@
           <w:u w:val="single"/>
         </w:rPr>
       </w:pPr>
+      <w:proofErr w:type="spellStart"/>
       <w:r>
         <w:rPr>
           <w:u w:val="single"/>
         </w:rPr>
-        <w:t>Emision de carnet:</w:t>
-      </w:r>
-    </w:p>
-    <w:p>
-      <w:pPr>
+        <w:t>Emision</w:t>
+      </w:r>
+      <w:proofErr w:type="spellEnd"/>
+      <w:r>
         <w:rPr>
           <w:u w:val="single"/>
         </w:rPr>
+        <w:t xml:space="preserve"> de </w:t>
+      </w:r>
+      <w:proofErr w:type="gramStart"/>
+      <w:r>
+        <w:rPr>
+          <w:u w:val="single"/>
+        </w:rPr>
+        <w:t>carnet</w:t>
+      </w:r>
+      <w:proofErr w:type="gramEnd"/>
+      <w:r>
+        <w:rPr>
+          <w:u w:val="single"/>
+        </w:rPr>
+        <w:t>:</w:t>
+      </w:r>
+    </w:p>
+    <w:p>
+      <w:pPr>
+        <w:rPr>
+          <w:u w:val="single"/>
+        </w:rPr>
       </w:pPr>
       <w:r>
         <w:rPr>
           <w:noProof/>
         </w:rPr>
         <w:drawing>
-          <wp:inline distT="0" distB="0" distL="0" distR="0" wp14:anchorId="2A232D28" wp14:editId="156B9029">
-            <wp:extent cx="5400040" cy="487680"/>
-            <wp:effectExtent l="0" t="0" r="0" b="7620"/>
-            <wp:docPr id="863263036" name="Imagen 1"/>
+          <wp:inline distT="0" distB="0" distL="0" distR="0" wp14:anchorId="1646D1AF" wp14:editId="30ED24AE">
+            <wp:extent cx="5400040" cy="586740"/>
+            <wp:effectExtent l="0" t="0" r="0" b="3810"/>
+            <wp:docPr id="1357222562" name="Imagen 1"/>
             <wp:cNvGraphicFramePr>
               <a:graphicFrameLocks xmlns:a="http://schemas.openxmlformats.org/drawingml/2006/main" noChangeAspect="1"/>
             </wp:cNvGraphicFramePr>
@@ -279,7 +319,7 @@
               <a:graphicData uri="http://schemas.openxmlformats.org/drawingml/2006/picture">
                 <pic:pic xmlns:pic="http://schemas.openxmlformats.org/drawingml/2006/picture">
                   <pic:nvPicPr>
-                    <pic:cNvPr id="863263036" name=""/>
+                    <pic:cNvPr id="1357222562" name=""/>
                     <pic:cNvPicPr/>
                   </pic:nvPicPr>
                   <pic:blipFill>
@@ -291,7 +331,7 @@
                   <pic:spPr>
                     <a:xfrm>
                       <a:off x="0" y="0"/>
-                      <a:ext cx="5400040" cy="487680"/>
+                      <a:ext cx="5400040" cy="586740"/>
                     </a:xfrm>
                     <a:prstGeom prst="rect">
                       <a:avLst/>
@@ -315,10 +355,10 @@
           <w:noProof/>
         </w:rPr>
         <w:drawing>
-          <wp:inline distT="0" distB="0" distL="0" distR="0" wp14:anchorId="77268E0A" wp14:editId="5F45A851">
-            <wp:extent cx="5400040" cy="751840"/>
+          <wp:inline distT="0" distB="0" distL="0" distR="0" wp14:anchorId="07870D04" wp14:editId="18642077">
+            <wp:extent cx="5400040" cy="708660"/>
             <wp:effectExtent l="0" t="0" r="0" b="0"/>
-            <wp:docPr id="202707501" name="Imagen 1" descr="Diagrama&#10;&#10;Descripción generada automáticamente"/>
+            <wp:docPr id="346786747" name="Imagen 1" descr="Interfaz de usuario gráfica&#10;&#10;Descripción generada automáticamente con confianza media"/>
             <wp:cNvGraphicFramePr>
               <a:graphicFrameLocks xmlns:a="http://schemas.openxmlformats.org/drawingml/2006/main" noChangeAspect="1"/>
             </wp:cNvGraphicFramePr>
@@ -326,7 +366,7 @@
               <a:graphicData uri="http://schemas.openxmlformats.org/drawingml/2006/picture">
                 <pic:pic xmlns:pic="http://schemas.openxmlformats.org/drawingml/2006/picture">
                   <pic:nvPicPr>
-                    <pic:cNvPr id="202707501" name="Imagen 1" descr="Diagrama&#10;&#10;Descripción generada automáticamente"/>
+                    <pic:cNvPr id="346786747" name="Imagen 1" descr="Interfaz de usuario gráfica&#10;&#10;Descripción generada automáticamente con confianza media"/>
                     <pic:cNvPicPr/>
                   </pic:nvPicPr>
                   <pic:blipFill>
@@ -338,7 +378,7 @@
                   <pic:spPr>
                     <a:xfrm>
                       <a:off x="0" y="0"/>
-                      <a:ext cx="5400040" cy="751840"/>
+                      <a:ext cx="5400040" cy="708660"/>
                     </a:xfrm>
                     <a:prstGeom prst="rect">
                       <a:avLst/>
@@ -409,6 +449,19 @@
           <w:u w:val="single"/>
         </w:rPr>
       </w:pPr>
+      <w:r>
+        <w:rPr>
+          <w:u w:val="single"/>
+        </w:rPr>
+        <w:br w:type="page"/>
+      </w:r>
+    </w:p>
+    <w:p>
+      <w:pPr>
+        <w:rPr>
+          <w:u w:val="single"/>
+        </w:rPr>
+      </w:pPr>
     </w:p>
     <w:p>
       <w:pPr>
@@ -462,7 +515,6 @@
         </w:numPr>
       </w:pPr>
       <w:r>
-        <w:lastRenderedPageBreak/>
         <w:t>No Socio</w:t>
       </w:r>
     </w:p>
@@ -498,9 +550,11 @@
           <w:numId w:val="3"/>
         </w:numPr>
       </w:pPr>
+      <w:proofErr w:type="gramStart"/>
       <w:r>
         <w:t>Carnet</w:t>
       </w:r>
+      <w:proofErr w:type="gramEnd"/>
     </w:p>
     <w:p>
       <w:pPr>
@@ -530,7 +584,15 @@
         </w:numPr>
       </w:pPr>
       <w:r>
-        <w:t>Registro: se pedirá los datos correspondientes de la persona en un formulario, y al finalizar se registra el cliente. Se debe tener en cuenta el tipo de cliente a saber: socio/no socio. En el caso de ser socio, se mostrará el numero de socio asignado.</w:t>
+        <w:t xml:space="preserve">Registro: se pedirá los datos correspondientes de la persona en un formulario, y al finalizar se registra el cliente. Se debe tener en cuenta el tipo de cliente a saber: socio/no socio. En el caso de ser socio, se mostrará el </w:t>
+      </w:r>
+      <w:proofErr w:type="spellStart"/>
+      <w:r>
+        <w:t>numero</w:t>
+      </w:r>
+      <w:proofErr w:type="spellEnd"/>
+      <w:r>
+        <w:t xml:space="preserve"> de socio asignado.</w:t>
       </w:r>
     </w:p>
     <w:p>
@@ -542,13 +604,37 @@
         </w:numPr>
       </w:pPr>
       <w:r>
-        <w:t xml:space="preserve">Entregar carnet: se ingresa </w:t>
+        <w:t xml:space="preserve">Entregar </w:t>
+      </w:r>
+      <w:proofErr w:type="gramStart"/>
+      <w:r>
+        <w:t>carnet</w:t>
+      </w:r>
+      <w:proofErr w:type="gramEnd"/>
+      <w:r>
+        <w:t xml:space="preserve">: se ingresa </w:t>
       </w:r>
       <w:r>
         <w:t>tipo y numero de documento</w:t>
       </w:r>
       <w:r>
-        <w:t xml:space="preserve"> y el sistema imprime por impresora el carnet. En caso de no existir el socio, se muestra mensaje indicando que el numero de socio es incorrecto. Además se debe registrar la fecha de entrega del carnet para saber que ese carnet fue entregado.</w:t>
+        <w:t xml:space="preserve"> y el sistema imprime por impresora el carnet. En caso de no existir el socio, se muestra mensaje indicando que el </w:t>
+      </w:r>
+      <w:proofErr w:type="spellStart"/>
+      <w:r>
+        <w:t>numero</w:t>
+      </w:r>
+      <w:proofErr w:type="spellEnd"/>
+      <w:r>
+        <w:t xml:space="preserve"> de socio es incorrecto. </w:t>
+      </w:r>
+      <w:proofErr w:type="gramStart"/>
+      <w:r>
+        <w:t>Además</w:t>
+      </w:r>
+      <w:proofErr w:type="gramEnd"/>
+      <w:r>
+        <w:t xml:space="preserve"> se debe registrar la fecha de entrega del carnet para saber que ese carnet fue entregado.</w:t>
       </w:r>
     </w:p>
     <w:p>
@@ -599,7 +685,15 @@
         <w:t>crédito, se da la posibilidad de ingresar la cantidad de cuotas.</w:t>
       </w:r>
       <w:r>
-        <w:t xml:space="preserve"> Se procede a registrar el cobro ya sea de cuota (socio) o de actividad(no socio)</w:t>
+        <w:t xml:space="preserve"> Se procede a registrar el cobro ya sea de cuota (socio) o de </w:t>
+      </w:r>
+      <w:proofErr w:type="gramStart"/>
+      <w:r>
+        <w:t>actividad(</w:t>
+      </w:r>
+      <w:proofErr w:type="gramEnd"/>
+      <w:r>
+        <w:t>no socio)</w:t>
       </w:r>
     </w:p>
     <w:p>
@@ -644,8 +738,13 @@
       </w:r>
     </w:p>
     <w:p>
-      <w:r>
-        <w:t>Menu principal</w:t>
+      <w:proofErr w:type="spellStart"/>
+      <w:r>
+        <w:t>Menu</w:t>
+      </w:r>
+      <w:proofErr w:type="spellEnd"/>
+      <w:r>
+        <w:t xml:space="preserve"> principal</w:t>
       </w:r>
     </w:p>
     <w:p>
@@ -776,8 +875,13 @@
       </w:r>
       <w:r>
         <w:lastRenderedPageBreak/>
-        <w:t>Entregar carnet</w:t>
-      </w:r>
+        <w:t xml:space="preserve">Entregar </w:t>
+      </w:r>
+      <w:proofErr w:type="gramStart"/>
+      <w:r>
+        <w:t>carnet</w:t>
+      </w:r>
+      <w:proofErr w:type="gramEnd"/>
     </w:p>
     <w:p>
       <w:r>

</xml_diff>